<commit_message>
On est capable de créer un lfsr et de le shift correctement
</commit_message>
<xml_diff>
--- a/Rapport.docx
+++ b/Rapport.docx
@@ -101,28 +101,34 @@
         <w:rPr>
           <w:sz w:val="24"/>
         </w:rPr>
-        <w:t xml:space="preserve"> une</w:t>
-      </w:r>
-      <w:r>
-        <w:rPr>
-          <w:sz w:val="24"/>
-        </w:rPr>
-        <w:t xml:space="preserve"> liste chaînée contenant la valeur </w:t>
-      </w:r>
-      <w:r>
-        <w:rPr>
-          <w:sz w:val="24"/>
-        </w:rPr>
-        <w:t>des bits</w:t>
-      </w:r>
-      <w:r>
-        <w:rPr>
-          <w:sz w:val="24"/>
-        </w:rPr>
-        <w:t>, ainsi que la valeur à ajouter à la tête de celle-ci lors du prochain shift</w:t>
+        <w:t xml:space="preserve"> </w:t>
+      </w:r>
+      <w:r>
+        <w:rPr>
+          <w:sz w:val="24"/>
+        </w:rPr>
+        <w:t>ainsi qu’</w:t>
       </w:r>
       <w:bookmarkStart w:id="0" w:name="_GoBack"/>
       <w:bookmarkEnd w:id="0"/>
+      <w:r>
+        <w:rPr>
+          <w:sz w:val="24"/>
+        </w:rPr>
+        <w:t>une</w:t>
+      </w:r>
+      <w:r>
+        <w:rPr>
+          <w:sz w:val="24"/>
+        </w:rPr>
+        <w:t xml:space="preserve"> liste chaînée contenant la valeur </w:t>
+      </w:r>
+      <w:r>
+        <w:rPr>
+          <w:sz w:val="24"/>
+        </w:rPr>
+        <w:t>des bits</w:t>
+      </w:r>
       <w:r>
         <w:rPr>
           <w:sz w:val="24"/>

</xml_diff>

<commit_message>
Terminé, question 9 sautée, question 10 ne génère que des 1...
</commit_message>
<xml_diff>
--- a/Rapport.docx
+++ b/Rapport.docx
@@ -244,8 +244,6 @@
         </w:rPr>
         <w:t>aléatoire et a donc un pattern que l’on peut suivre.</w:t>
       </w:r>
-      <w:bookmarkStart w:id="0" w:name="_GoBack"/>
-      <w:bookmarkEnd w:id="0"/>
     </w:p>
     <w:p>
       <w:pPr>
@@ -399,6 +397,73 @@
           <w:sz w:val="24"/>
         </w:rPr>
       </w:pPr>
+      <w:r>
+        <w:rPr>
+          <w:sz w:val="24"/>
+        </w:rPr>
+        <w:lastRenderedPageBreak/>
+        <w:t xml:space="preserve">Question 7 </w:t>
+      </w:r>
+      <w:r>
+        <w:rPr>
+          <w:sz w:val="24"/>
+        </w:rPr>
+        <w:t>–</w:t>
+      </w:r>
+      <w:r>
+        <w:rPr>
+          <w:sz w:val="24"/>
+        </w:rPr>
+        <w:t xml:space="preserve"> </w:t>
+      </w:r>
+      <w:r>
+        <w:rPr>
+          <w:sz w:val="24"/>
+        </w:rPr>
+        <w:t>Après application de la fonction Frequency() ainsi que la règle de précision à 1%, on peut s’apercevoir que la méthode de Von Neumann ne constitue pas un générateur réellement aléatoire (au sens du test), contrairement à la méthode de Mersenne-Twister qui semble particulièrement efficace.</w:t>
+      </w:r>
+      <w:r>
+        <w:rPr>
+          <w:sz w:val="24"/>
+        </w:rPr>
+        <w:t xml:space="preserve"> (Idem </w:t>
+      </w:r>
+      <w:r>
+        <w:rPr>
+          <w:sz w:val="24"/>
+        </w:rPr>
+        <w:t xml:space="preserve">Question </w:t>
+      </w:r>
+      <w:r>
+        <w:rPr>
+          <w:sz w:val="24"/>
+        </w:rPr>
+        <w:t>8)</w:t>
+      </w:r>
+    </w:p>
+    <w:p>
+      <w:pPr>
+        <w:jc w:val="both"/>
+        <w:rPr>
+          <w:sz w:val="24"/>
+        </w:rPr>
+      </w:pPr>
+    </w:p>
+    <w:p>
+      <w:pPr>
+        <w:jc w:val="both"/>
+        <w:rPr>
+          <w:sz w:val="24"/>
+        </w:rPr>
+      </w:pPr>
+      <w:r>
+        <w:rPr>
+          <w:sz w:val="24"/>
+        </w:rPr>
+        <w:t xml:space="preserve">Question 10 - </w:t>
+      </w:r>
+      <w:bookmarkStart w:id="0" w:name="_GoBack"/>
+      <w:bookmarkEnd w:id="0"/>
     </w:p>
     <w:sectPr>
       <w:pgSz w:w="11906" w:h="16838"/>
@@ -4193,11 +4258,11 @@
           <c:showBubbleSize val="0"/>
         </c:dLbls>
         <c:gapWidth val="150"/>
-        <c:axId val="209144832"/>
-        <c:axId val="209158912"/>
+        <c:axId val="129959424"/>
+        <c:axId val="129961344"/>
       </c:barChart>
       <c:catAx>
-        <c:axId val="209144832"/>
+        <c:axId val="129959424"/>
         <c:scaling>
           <c:orientation val="minMax"/>
         </c:scaling>
@@ -4206,7 +4271,7 @@
         <c:majorTickMark val="out"/>
         <c:minorTickMark val="none"/>
         <c:tickLblPos val="nextTo"/>
-        <c:crossAx val="209158912"/>
+        <c:crossAx val="129961344"/>
         <c:crosses val="autoZero"/>
         <c:auto val="1"/>
         <c:lblAlgn val="ctr"/>
@@ -4214,7 +4279,7 @@
         <c:noMultiLvlLbl val="0"/>
       </c:catAx>
       <c:valAx>
-        <c:axId val="209158912"/>
+        <c:axId val="129961344"/>
         <c:scaling>
           <c:orientation val="minMax"/>
         </c:scaling>
@@ -4225,7 +4290,7 @@
         <c:majorTickMark val="out"/>
         <c:minorTickMark val="none"/>
         <c:tickLblPos val="nextTo"/>
-        <c:crossAx val="209144832"/>
+        <c:crossAx val="129959424"/>
         <c:crosses val="autoZero"/>
         <c:crossBetween val="between"/>
       </c:valAx>
@@ -7374,11 +7439,11 @@
           <c:showBubbleSize val="0"/>
         </c:dLbls>
         <c:gapWidth val="150"/>
-        <c:axId val="209650432"/>
-        <c:axId val="209651968"/>
+        <c:axId val="191410176"/>
+        <c:axId val="192877312"/>
       </c:barChart>
       <c:catAx>
-        <c:axId val="209650432"/>
+        <c:axId val="191410176"/>
         <c:scaling>
           <c:orientation val="minMax"/>
         </c:scaling>
@@ -7387,7 +7452,7 @@
         <c:majorTickMark val="out"/>
         <c:minorTickMark val="none"/>
         <c:tickLblPos val="nextTo"/>
-        <c:crossAx val="209651968"/>
+        <c:crossAx val="192877312"/>
         <c:crosses val="autoZero"/>
         <c:auto val="1"/>
         <c:lblAlgn val="ctr"/>
@@ -7395,7 +7460,7 @@
         <c:noMultiLvlLbl val="0"/>
       </c:catAx>
       <c:valAx>
-        <c:axId val="209651968"/>
+        <c:axId val="192877312"/>
         <c:scaling>
           <c:orientation val="minMax"/>
         </c:scaling>
@@ -7406,7 +7471,7 @@
         <c:majorTickMark val="out"/>
         <c:minorTickMark val="none"/>
         <c:tickLblPos val="nextTo"/>
-        <c:crossAx val="209650432"/>
+        <c:crossAx val="191410176"/>
         <c:crosses val="autoZero"/>
         <c:crossBetween val="between"/>
       </c:valAx>

</xml_diff>